<commit_message>
Major update: Added documentation, SDK, and developer resources. Updated styling and components. Added news and articles sections.
</commit_message>
<xml_diff>
--- a/docs/101 Final.docx
+++ b/docs/101 Final.docx
@@ -1741,8 +1741,30 @@
           <w:szCs w:val="21"/>
           <w14:ligatures w14:val="none"/>
         </w:rPr>
-        <w:t>DWL^PC = 0 &lt; DWL^M</w:t>
-      </w:r>
+        <w:t xml:space="preserve">DWL^PC = 0 &lt; </w:t>
+      </w:r>
+      <w:proofErr w:type="spellStart"/>
+      <w:r>
+        <w:rPr>
+          <w:rFonts w:ascii="Segoe UI" w:eastAsia="Times New Roman" w:hAnsi="Segoe UI" w:cs="Segoe UI"/>
+          <w:kern w:val="0"/>
+          <w:sz w:val="21"/>
+          <w:szCs w:val="21"/>
+          <w14:ligatures w14:val="none"/>
+        </w:rPr>
+        <w:t>DWL^M</w:t>
+      </w:r>
+      <w:r>
+        <w:rPr>
+          <w:rFonts w:ascii="Segoe UI" w:eastAsia="Times New Roman" w:hAnsi="Segoe UI" w:cs="Segoe UI"/>
+          <w:kern w:val="0"/>
+          <w:sz w:val="21"/>
+          <w:szCs w:val="21"/>
+          <w14:ligatures w14:val="none"/>
+        </w:rPr>
+        <w:t>Wha</w:t>
+      </w:r>
+      <w:proofErr w:type="spellEnd"/>
     </w:p>
     <w:p>
       <w:pPr>
@@ -32986,7 +33008,7 @@
 </file>
 
 <file path=customXml/itemProps1.xml><?xml version="1.0" encoding="utf-8"?>
-<ds:datastoreItem xmlns:ds="http://schemas.openxmlformats.org/officeDocument/2006/customXml" ds:itemID="{373D0F7C-ABA1-ED4F-BD3F-B2CF8F603A64}">
+<ds:datastoreItem xmlns:ds="http://schemas.openxmlformats.org/officeDocument/2006/customXml" ds:itemID="{308060C1-59C9-F44F-9130-D27090FF3487}">
   <ds:schemaRefs>
     <ds:schemaRef ds:uri="http://schemas.openxmlformats.org/officeDocument/2006/bibliography"/>
   </ds:schemaRefs>

</xml_diff>